<commit_message>
benerein template form isian kualifikasi, pakta integritas penyedia, surat pernyataan minat
</commit_message>
<xml_diff>
--- a/templates/5a Pakta Integritas Penyedia.docx
+++ b/templates/5a Pakta Integritas Penyedia.docx
@@ -6,36 +6,94 @@
       <w:pPr>
         <w:jc w:val="center"/>
         <w:rPr>
-          <w:rFonts w:ascii="Footlight MT Light" w:hAnsi="Footlight MT Light" w:cs="TTFE63A7F8t00"/>
-          <w:i/>
-          <w:sz w:val="24"/>
-          <w:szCs w:val="24"/>
-        </w:rPr>
-      </w:pPr>
-      <w:r>
-        <w:rPr>
-          <w:rFonts w:ascii="Footlight MT Light" w:hAnsi="Footlight MT Light" w:cs="TTFE63A7F8t00"/>
-          <w:i/>
-          <w:sz w:val="24"/>
-          <w:szCs w:val="24"/>
-        </w:rPr>
-        <w:t>[</w:t>
-      </w:r>
-      <w:r>
-        <w:rPr>
-          <w:rFonts w:ascii="Footlight MT Light" w:hAnsi="Footlight MT Light" w:cs="TTFE63A7F8t00"/>
-          <w:i/>
-          <w:sz w:val="24"/>
-          <w:szCs w:val="24"/>
-        </w:rPr>
-        <w:t>Kop Surat Badan Usaha/Perorangan/Lembaga Penelitian</w:t>
-      </w:r>
-      <w:r>
-        <w:rPr>
-          <w:rFonts w:ascii="Footlight MT Light" w:hAnsi="Footlight MT Light" w:cs="TTFE63A7F8t00"/>
-          <w:i/>
-          <w:sz w:val="24"/>
-          <w:szCs w:val="24"/>
+          <w:rFonts w:ascii="Tahoma" w:hAnsi="Tahoma" w:cs="Tahoma"/>
+          <w:i/>
+        </w:rPr>
+      </w:pPr>
+      <w:r>
+        <w:rPr>
+          <w:rFonts w:ascii="Tahoma" w:hAnsi="Tahoma" w:cs="Tahoma"/>
+          <w:i/>
+        </w:rPr>
+        <w:t xml:space="preserve">[Kop </w:t>
+      </w:r>
+      <w:proofErr w:type="spellStart"/>
+      <w:r>
+        <w:rPr>
+          <w:rFonts w:ascii="Tahoma" w:hAnsi="Tahoma" w:cs="Tahoma"/>
+          <w:i/>
+        </w:rPr>
+        <w:t>Surat</w:t>
+      </w:r>
+      <w:proofErr w:type="spellEnd"/>
+      <w:r>
+        <w:rPr>
+          <w:rFonts w:ascii="Tahoma" w:hAnsi="Tahoma" w:cs="Tahoma"/>
+          <w:i/>
+        </w:rPr>
+        <w:t xml:space="preserve"> </w:t>
+      </w:r>
+      <w:proofErr w:type="spellStart"/>
+      <w:r>
+        <w:rPr>
+          <w:rFonts w:ascii="Tahoma" w:hAnsi="Tahoma" w:cs="Tahoma"/>
+          <w:i/>
+        </w:rPr>
+        <w:t>Badan</w:t>
+      </w:r>
+      <w:proofErr w:type="spellEnd"/>
+      <w:r>
+        <w:rPr>
+          <w:rFonts w:ascii="Tahoma" w:hAnsi="Tahoma" w:cs="Tahoma"/>
+          <w:i/>
+        </w:rPr>
+        <w:t xml:space="preserve"> Usaha/</w:t>
+      </w:r>
+      <w:proofErr w:type="spellStart"/>
+      <w:r>
+        <w:rPr>
+          <w:rFonts w:ascii="Tahoma" w:hAnsi="Tahoma" w:cs="Tahoma"/>
+          <w:i/>
+        </w:rPr>
+        <w:t>Perorangan</w:t>
+      </w:r>
+      <w:proofErr w:type="spellEnd"/>
+      <w:r>
+        <w:rPr>
+          <w:rFonts w:ascii="Tahoma" w:hAnsi="Tahoma" w:cs="Tahoma"/>
+          <w:i/>
+        </w:rPr>
+        <w:t>/</w:t>
+      </w:r>
+      <w:proofErr w:type="spellStart"/>
+      <w:r>
+        <w:rPr>
+          <w:rFonts w:ascii="Tahoma" w:hAnsi="Tahoma" w:cs="Tahoma"/>
+          <w:i/>
+        </w:rPr>
+        <w:t>Lembaga</w:t>
+      </w:r>
+      <w:proofErr w:type="spellEnd"/>
+      <w:r>
+        <w:rPr>
+          <w:rFonts w:ascii="Tahoma" w:hAnsi="Tahoma" w:cs="Tahoma"/>
+          <w:i/>
+        </w:rPr>
+        <w:t xml:space="preserve"> </w:t>
+      </w:r>
+      <w:proofErr w:type="spellStart"/>
+      <w:r>
+        <w:rPr>
+          <w:rFonts w:ascii="Tahoma" w:hAnsi="Tahoma" w:cs="Tahoma"/>
+          <w:i/>
+        </w:rPr>
+        <w:t>Penelitian</w:t>
+      </w:r>
+      <w:proofErr w:type="spellEnd"/>
+      <w:r>
+        <w:rPr>
+          <w:rFonts w:ascii="Tahoma" w:hAnsi="Tahoma" w:cs="Tahoma"/>
+          <w:i/>
         </w:rPr>
         <w:t>]</w:t>
       </w:r>
@@ -47,10 +105,8 @@
         <w:adjustRightInd w:val="0"/>
         <w:jc w:val="center"/>
         <w:rPr>
-          <w:rFonts w:ascii="Footlight MT Light" w:hAnsi="Footlight MT Light" w:cs="TTFE63A7F8t00"/>
+          <w:rFonts w:ascii="Tahoma" w:hAnsi="Tahoma" w:cs="Tahoma"/>
           <w:b/>
-          <w:sz w:val="28"/>
-          <w:szCs w:val="28"/>
         </w:rPr>
       </w:pPr>
     </w:p>
@@ -61,18 +117,16 @@
         <w:adjustRightInd w:val="0"/>
         <w:jc w:val="center"/>
         <w:rPr>
-          <w:rFonts w:ascii="Arial" w:hAnsi="Arial" w:cs="Arial"/>
+          <w:rFonts w:ascii="Tahoma" w:hAnsi="Tahoma" w:cs="Tahoma"/>
           <w:b/>
-          <w:sz w:val="28"/>
-          <w:szCs w:val="28"/>
-        </w:rPr>
-      </w:pPr>
-      <w:r>
-        <w:rPr>
-          <w:rFonts w:ascii="Arial" w:hAnsi="Arial" w:cs="Arial"/>
+          <w:sz w:val="24"/>
+        </w:rPr>
+      </w:pPr>
+      <w:r>
+        <w:rPr>
+          <w:rFonts w:ascii="Tahoma" w:hAnsi="Tahoma" w:cs="Tahoma"/>
           <w:b/>
-          <w:sz w:val="28"/>
-          <w:szCs w:val="28"/>
+          <w:sz w:val="24"/>
         </w:rPr>
         <w:t>PAKTA INTEGRITAS</w:t>
       </w:r>
@@ -83,75 +137,31 @@
         <w:autoSpaceDN w:val="0"/>
         <w:adjustRightInd w:val="0"/>
         <w:rPr>
-          <w:rFonts w:ascii="Arial" w:hAnsi="Arial" w:cs="Arial"/>
-          <w:sz w:val="24"/>
-          <w:szCs w:val="24"/>
-        </w:rPr>
-      </w:pPr>
-      <w:r>
-        <w:rPr>
-          <w:rFonts w:ascii="Arial" w:hAnsi="Arial" w:cs="Arial"/>
-          <w:sz w:val="24"/>
-          <w:szCs w:val="24"/>
-        </w:rPr>
-        <w:t xml:space="preserve">Saya yang bertanda tangan di bawah ini, dalam rangka </w:t>
-      </w:r>
-      <w:r>
-        <w:rPr>
-          <w:rFonts w:ascii="Arial" w:hAnsi="Arial" w:cs="Arial"/>
-          <w:sz w:val="24"/>
-          <w:szCs w:val="24"/>
+          <w:rFonts w:ascii="Tahoma" w:hAnsi="Tahoma" w:cs="Tahoma"/>
+        </w:rPr>
+      </w:pPr>
+      <w:r>
+        <w:rPr>
+          <w:rFonts w:ascii="Tahoma" w:hAnsi="Tahoma" w:cs="Tahoma"/>
+          <w:lang w:val="id-ID"/>
+        </w:rPr>
+        <w:t xml:space="preserve">Saya yang bertanda tangan dibawah ini, dalam rangka </w:t>
+      </w:r>
+      <w:r>
+        <w:rPr>
+          <w:rFonts w:ascii="Tahoma" w:hAnsi="Tahoma" w:cs="Tahoma"/>
           <w:highlight w:val="cyan"/>
-        </w:rPr>
-        <w:t>#</w:t>
-      </w:r>
-      <w:r>
-        <w:rPr>
-          <w:rFonts w:ascii="Arial" w:hAnsi="Arial" w:cs="Arial"/>
-          <w:sz w:val="24"/>
-          <w:szCs w:val="24"/>
-          <w:highlight w:val="cyan"/>
-        </w:rPr>
-        <w:t>namapengadaan</w:t>
-      </w:r>
-      <w:r>
-        <w:rPr>
-          <w:rFonts w:ascii="Arial" w:hAnsi="Arial" w:cs="Arial"/>
-          <w:sz w:val="24"/>
-          <w:szCs w:val="24"/>
-          <w:highlight w:val="cyan"/>
-        </w:rPr>
-        <w:t>#</w:t>
-      </w:r>
-      <w:r>
-        <w:rPr>
-          <w:rFonts w:ascii="Arial" w:hAnsi="Arial" w:cs="Arial"/>
-          <w:sz w:val="24"/>
-          <w:szCs w:val="24"/>
-        </w:rPr>
-        <w:t xml:space="preserve"> pada PT PLN (Persero) Kantor Pusat,</w:t>
-      </w:r>
-      <w:r>
-        <w:rPr>
-          <w:rFonts w:ascii="Arial" w:hAnsi="Arial" w:cs="Arial"/>
-          <w:sz w:val="24"/>
-          <w:szCs w:val="24"/>
-        </w:rPr>
-        <w:t xml:space="preserve"> dengan ini menyatakan bahwa saya :</w:t>
-      </w:r>
-    </w:p>
-    <w:p>
-      <w:pPr>
-        <w:autoSpaceDE w:val="0"/>
-        <w:autoSpaceDN w:val="0"/>
-        <w:adjustRightInd w:val="0"/>
-        <w:ind w:left="360"/>
-        <w:rPr>
-          <w:rFonts w:ascii="Arial" w:hAnsi="Arial" w:cs="Arial"/>
-          <w:sz w:val="24"/>
-          <w:szCs w:val="24"/>
-        </w:rPr>
-      </w:pPr>
+          <w:lang w:val="id-ID"/>
+        </w:rPr>
+        <w:t>#namapengadaan#</w:t>
+      </w:r>
+      <w:r>
+        <w:rPr>
+          <w:rFonts w:ascii="Tahoma" w:hAnsi="Tahoma" w:cs="Tahoma"/>
+          <w:lang w:val="id-ID"/>
+        </w:rPr>
+        <w:t xml:space="preserve"> pada PT PLN (Persero) Kantor Pusat, dengan ini menyatakan bahwa saya :</w:t>
+      </w:r>
     </w:p>
     <w:p>
       <w:pPr>
@@ -165,34 +175,252 @@
         <w:spacing w:after="0" w:line="240" w:lineRule="auto"/>
         <w:jc w:val="both"/>
         <w:rPr>
-          <w:rFonts w:ascii="Arial" w:hAnsi="Arial" w:cs="Arial"/>
-          <w:sz w:val="25"/>
-          <w:szCs w:val="25"/>
-        </w:rPr>
-      </w:pPr>
-      <w:r>
-        <w:rPr>
-          <w:rFonts w:ascii="Arial" w:hAnsi="Arial" w:cs="Arial"/>
-          <w:sz w:val="25"/>
-          <w:szCs w:val="25"/>
-        </w:rPr>
-        <w:t>Akan mentaati peraturan tentang Pedoman Pengadaan Barang/Jasa di Lingkungan</w:t>
-      </w:r>
-      <w:r>
-        <w:rPr>
-          <w:rFonts w:ascii="Arial" w:hAnsi="Arial" w:cs="Arial"/>
-          <w:sz w:val="25"/>
-          <w:szCs w:val="25"/>
-        </w:rPr>
-        <w:t xml:space="preserve"> </w:t>
-      </w:r>
-      <w:r>
-        <w:rPr>
-          <w:rFonts w:ascii="Arial" w:hAnsi="Arial" w:cs="Arial"/>
-          <w:sz w:val="25"/>
-          <w:szCs w:val="25"/>
-        </w:rPr>
-        <w:t>PT PLN (Persero), dan peraturan perundang-undangan yang terkait dengan pengadaan;</w:t>
+          <w:rFonts w:ascii="Tahoma" w:hAnsi="Tahoma" w:cs="Tahoma"/>
+        </w:rPr>
+      </w:pPr>
+      <w:proofErr w:type="spellStart"/>
+      <w:r>
+        <w:rPr>
+          <w:rFonts w:ascii="Tahoma" w:hAnsi="Tahoma" w:cs="Tahoma"/>
+        </w:rPr>
+        <w:t>Akan</w:t>
+      </w:r>
+      <w:proofErr w:type="spellEnd"/>
+      <w:r>
+        <w:rPr>
+          <w:rFonts w:ascii="Tahoma" w:hAnsi="Tahoma" w:cs="Tahoma"/>
+        </w:rPr>
+        <w:t xml:space="preserve"> </w:t>
+      </w:r>
+      <w:proofErr w:type="spellStart"/>
+      <w:r>
+        <w:rPr>
+          <w:rFonts w:ascii="Tahoma" w:hAnsi="Tahoma" w:cs="Tahoma"/>
+        </w:rPr>
+        <w:t>mentaati</w:t>
+      </w:r>
+      <w:proofErr w:type="spellEnd"/>
+      <w:r>
+        <w:rPr>
+          <w:rFonts w:ascii="Tahoma" w:hAnsi="Tahoma" w:cs="Tahoma"/>
+        </w:rPr>
+        <w:t xml:space="preserve"> </w:t>
+      </w:r>
+      <w:proofErr w:type="spellStart"/>
+      <w:r>
+        <w:rPr>
+          <w:rFonts w:ascii="Tahoma" w:hAnsi="Tahoma" w:cs="Tahoma"/>
+        </w:rPr>
+        <w:t>peraturan</w:t>
+      </w:r>
+      <w:proofErr w:type="spellEnd"/>
+      <w:r>
+        <w:rPr>
+          <w:rFonts w:ascii="Tahoma" w:hAnsi="Tahoma" w:cs="Tahoma"/>
+        </w:rPr>
+        <w:t xml:space="preserve"> </w:t>
+      </w:r>
+      <w:proofErr w:type="spellStart"/>
+      <w:r>
+        <w:rPr>
+          <w:rFonts w:ascii="Tahoma" w:hAnsi="Tahoma" w:cs="Tahoma"/>
+        </w:rPr>
+        <w:t>tentang</w:t>
+      </w:r>
+      <w:proofErr w:type="spellEnd"/>
+      <w:r>
+        <w:rPr>
+          <w:rFonts w:ascii="Tahoma" w:hAnsi="Tahoma" w:cs="Tahoma"/>
+        </w:rPr>
+        <w:t xml:space="preserve"> </w:t>
+      </w:r>
+      <w:proofErr w:type="spellStart"/>
+      <w:r>
+        <w:rPr>
+          <w:rFonts w:ascii="Tahoma" w:hAnsi="Tahoma" w:cs="Tahoma"/>
+        </w:rPr>
+        <w:t>Pedoman</w:t>
+      </w:r>
+      <w:proofErr w:type="spellEnd"/>
+      <w:r>
+        <w:rPr>
+          <w:rFonts w:ascii="Tahoma" w:hAnsi="Tahoma" w:cs="Tahoma"/>
+        </w:rPr>
+        <w:t xml:space="preserve"> </w:t>
+      </w:r>
+      <w:proofErr w:type="spellStart"/>
+      <w:r>
+        <w:rPr>
+          <w:rFonts w:ascii="Tahoma" w:hAnsi="Tahoma" w:cs="Tahoma"/>
+        </w:rPr>
+        <w:t>Pengadaan</w:t>
+      </w:r>
+      <w:proofErr w:type="spellEnd"/>
+      <w:r>
+        <w:rPr>
+          <w:rFonts w:ascii="Tahoma" w:hAnsi="Tahoma" w:cs="Tahoma"/>
+        </w:rPr>
+        <w:t xml:space="preserve"> </w:t>
+      </w:r>
+      <w:proofErr w:type="spellStart"/>
+      <w:r>
+        <w:rPr>
+          <w:rFonts w:ascii="Tahoma" w:hAnsi="Tahoma" w:cs="Tahoma"/>
+        </w:rPr>
+        <w:t>Barang</w:t>
+      </w:r>
+      <w:proofErr w:type="spellEnd"/>
+      <w:r>
+        <w:rPr>
+          <w:rFonts w:ascii="Tahoma" w:hAnsi="Tahoma" w:cs="Tahoma"/>
+        </w:rPr>
+        <w:t>/</w:t>
+      </w:r>
+      <w:proofErr w:type="spellStart"/>
+      <w:r>
+        <w:rPr>
+          <w:rFonts w:ascii="Tahoma" w:hAnsi="Tahoma" w:cs="Tahoma"/>
+        </w:rPr>
+        <w:t>Jasa</w:t>
+      </w:r>
+      <w:proofErr w:type="spellEnd"/>
+      <w:r>
+        <w:rPr>
+          <w:rFonts w:ascii="Tahoma" w:hAnsi="Tahoma" w:cs="Tahoma"/>
+        </w:rPr>
+        <w:t xml:space="preserve"> </w:t>
+      </w:r>
+      <w:proofErr w:type="spellStart"/>
+      <w:r>
+        <w:rPr>
+          <w:rFonts w:ascii="Tahoma" w:hAnsi="Tahoma" w:cs="Tahoma"/>
+        </w:rPr>
+        <w:t>di</w:t>
+      </w:r>
+      <w:proofErr w:type="spellEnd"/>
+      <w:r>
+        <w:rPr>
+          <w:rFonts w:ascii="Tahoma" w:hAnsi="Tahoma" w:cs="Tahoma"/>
+        </w:rPr>
+        <w:t xml:space="preserve"> </w:t>
+      </w:r>
+      <w:proofErr w:type="spellStart"/>
+      <w:r>
+        <w:rPr>
+          <w:rFonts w:ascii="Tahoma" w:hAnsi="Tahoma" w:cs="Tahoma"/>
+        </w:rPr>
+        <w:t>Lingkungan</w:t>
+      </w:r>
+      <w:proofErr w:type="spellEnd"/>
+      <w:r>
+        <w:rPr>
+          <w:rFonts w:ascii="Tahoma" w:hAnsi="Tahoma" w:cs="Tahoma"/>
+        </w:rPr>
+        <w:t xml:space="preserve"> </w:t>
+      </w:r>
+      <w:r>
+        <w:rPr>
+          <w:rFonts w:ascii="Tahoma" w:hAnsi="Tahoma" w:cs="Tahoma"/>
+        </w:rPr>
+        <w:t>PT PLN (</w:t>
+      </w:r>
+      <w:proofErr w:type="spellStart"/>
+      <w:r>
+        <w:rPr>
+          <w:rFonts w:ascii="Tahoma" w:hAnsi="Tahoma" w:cs="Tahoma"/>
+        </w:rPr>
+        <w:t>Persero</w:t>
+      </w:r>
+      <w:proofErr w:type="spellEnd"/>
+      <w:r>
+        <w:rPr>
+          <w:rFonts w:ascii="Tahoma" w:hAnsi="Tahoma" w:cs="Tahoma"/>
+        </w:rPr>
+        <w:t xml:space="preserve">), </w:t>
+      </w:r>
+      <w:proofErr w:type="spellStart"/>
+      <w:r>
+        <w:rPr>
+          <w:rFonts w:ascii="Tahoma" w:hAnsi="Tahoma" w:cs="Tahoma"/>
+        </w:rPr>
+        <w:t>dan</w:t>
+      </w:r>
+      <w:proofErr w:type="spellEnd"/>
+      <w:r>
+        <w:rPr>
+          <w:rFonts w:ascii="Tahoma" w:hAnsi="Tahoma" w:cs="Tahoma"/>
+        </w:rPr>
+        <w:t xml:space="preserve"> </w:t>
+      </w:r>
+      <w:proofErr w:type="spellStart"/>
+      <w:r>
+        <w:rPr>
+          <w:rFonts w:ascii="Tahoma" w:hAnsi="Tahoma" w:cs="Tahoma"/>
+        </w:rPr>
+        <w:t>peraturan</w:t>
+      </w:r>
+      <w:proofErr w:type="spellEnd"/>
+      <w:r>
+        <w:rPr>
+          <w:rFonts w:ascii="Tahoma" w:hAnsi="Tahoma" w:cs="Tahoma"/>
+        </w:rPr>
+        <w:t xml:space="preserve"> </w:t>
+      </w:r>
+      <w:proofErr w:type="spellStart"/>
+      <w:r>
+        <w:rPr>
+          <w:rFonts w:ascii="Tahoma" w:hAnsi="Tahoma" w:cs="Tahoma"/>
+        </w:rPr>
+        <w:t>perundang-undangan</w:t>
+      </w:r>
+      <w:proofErr w:type="spellEnd"/>
+      <w:r>
+        <w:rPr>
+          <w:rFonts w:ascii="Tahoma" w:hAnsi="Tahoma" w:cs="Tahoma"/>
+        </w:rPr>
+        <w:t xml:space="preserve"> yang </w:t>
+      </w:r>
+      <w:proofErr w:type="spellStart"/>
+      <w:r>
+        <w:rPr>
+          <w:rFonts w:ascii="Tahoma" w:hAnsi="Tahoma" w:cs="Tahoma"/>
+        </w:rPr>
+        <w:t>terkait</w:t>
+      </w:r>
+      <w:proofErr w:type="spellEnd"/>
+      <w:r>
+        <w:rPr>
+          <w:rFonts w:ascii="Tahoma" w:hAnsi="Tahoma" w:cs="Tahoma"/>
+        </w:rPr>
+        <w:t xml:space="preserve"> </w:t>
+      </w:r>
+      <w:proofErr w:type="spellStart"/>
+      <w:r>
+        <w:rPr>
+          <w:rFonts w:ascii="Tahoma" w:hAnsi="Tahoma" w:cs="Tahoma"/>
+        </w:rPr>
+        <w:t>dengan</w:t>
+      </w:r>
+      <w:proofErr w:type="spellEnd"/>
+      <w:r>
+        <w:rPr>
+          <w:rFonts w:ascii="Tahoma" w:hAnsi="Tahoma" w:cs="Tahoma"/>
+        </w:rPr>
+        <w:t xml:space="preserve"> </w:t>
+      </w:r>
+      <w:proofErr w:type="spellStart"/>
+      <w:r>
+        <w:rPr>
+          <w:rFonts w:ascii="Tahoma" w:hAnsi="Tahoma" w:cs="Tahoma"/>
+        </w:rPr>
+        <w:t>pengadaan</w:t>
+      </w:r>
+      <w:proofErr w:type="spellEnd"/>
+      <w:r>
+        <w:rPr>
+          <w:rFonts w:ascii="Tahoma" w:hAnsi="Tahoma" w:cs="Tahoma"/>
+        </w:rPr>
+        <w:t>;</w:t>
       </w:r>
     </w:p>
     <w:p>
@@ -203,9 +431,7 @@
         <w:ind w:left="360"/>
         <w:jc w:val="both"/>
         <w:rPr>
-          <w:rFonts w:ascii="Arial" w:hAnsi="Arial" w:cs="Arial"/>
-          <w:sz w:val="25"/>
-          <w:szCs w:val="25"/>
+          <w:rFonts w:ascii="Tahoma" w:hAnsi="Tahoma" w:cs="Tahoma"/>
         </w:rPr>
       </w:pPr>
     </w:p>
@@ -221,18 +447,400 @@
         <w:spacing w:after="0" w:line="240" w:lineRule="auto"/>
         <w:jc w:val="both"/>
         <w:rPr>
-          <w:rFonts w:ascii="Arial" w:hAnsi="Arial" w:cs="Arial"/>
-          <w:sz w:val="25"/>
-          <w:szCs w:val="25"/>
-        </w:rPr>
-      </w:pPr>
-      <w:r>
-        <w:rPr>
-          <w:rFonts w:ascii="Arial" w:hAnsi="Arial" w:cs="Arial"/>
-          <w:sz w:val="24"/>
-          <w:szCs w:val="24"/>
-        </w:rPr>
-        <w:t>Tidak akan melakukan persekongkolan/pengaturan/kerjasama diantara para Calon Penyedia Barang/Jasa lain dan/atau Pengguna Barang/Jasa dan/atau Panitia Pengadaan yang dapat mengakibatkan terjadinya persaingan usaha tidak sehat;</w:t>
+          <w:rFonts w:ascii="Tahoma" w:hAnsi="Tahoma" w:cs="Tahoma"/>
+        </w:rPr>
+      </w:pPr>
+      <w:proofErr w:type="spellStart"/>
+      <w:r>
+        <w:rPr>
+          <w:rFonts w:ascii="Tahoma" w:hAnsi="Tahoma" w:cs="Tahoma"/>
+        </w:rPr>
+        <w:t>Tidak</w:t>
+      </w:r>
+      <w:proofErr w:type="spellEnd"/>
+      <w:r>
+        <w:rPr>
+          <w:rFonts w:ascii="Tahoma" w:hAnsi="Tahoma" w:cs="Tahoma"/>
+        </w:rPr>
+        <w:t xml:space="preserve"> </w:t>
+      </w:r>
+      <w:proofErr w:type="spellStart"/>
+      <w:r>
+        <w:rPr>
+          <w:rFonts w:ascii="Tahoma" w:hAnsi="Tahoma" w:cs="Tahoma"/>
+        </w:rPr>
+        <w:t>akan</w:t>
+      </w:r>
+      <w:proofErr w:type="spellEnd"/>
+      <w:r>
+        <w:rPr>
+          <w:rFonts w:ascii="Tahoma" w:hAnsi="Tahoma" w:cs="Tahoma"/>
+        </w:rPr>
+        <w:t xml:space="preserve"> </w:t>
+      </w:r>
+      <w:proofErr w:type="spellStart"/>
+      <w:r>
+        <w:rPr>
+          <w:rFonts w:ascii="Tahoma" w:hAnsi="Tahoma" w:cs="Tahoma"/>
+        </w:rPr>
+        <w:t>melakukan</w:t>
+      </w:r>
+      <w:proofErr w:type="spellEnd"/>
+      <w:r>
+        <w:rPr>
+          <w:rFonts w:ascii="Tahoma" w:hAnsi="Tahoma" w:cs="Tahoma"/>
+        </w:rPr>
+        <w:t xml:space="preserve"> </w:t>
+      </w:r>
+      <w:proofErr w:type="spellStart"/>
+      <w:r>
+        <w:rPr>
+          <w:rFonts w:ascii="Tahoma" w:hAnsi="Tahoma" w:cs="Tahoma"/>
+        </w:rPr>
+        <w:t>persekongkolan</w:t>
+      </w:r>
+      <w:proofErr w:type="spellEnd"/>
+      <w:r>
+        <w:rPr>
+          <w:rFonts w:ascii="Tahoma" w:hAnsi="Tahoma" w:cs="Tahoma"/>
+        </w:rPr>
+        <w:t>/</w:t>
+      </w:r>
+      <w:proofErr w:type="spellStart"/>
+      <w:r>
+        <w:rPr>
+          <w:rFonts w:ascii="Tahoma" w:hAnsi="Tahoma" w:cs="Tahoma"/>
+        </w:rPr>
+        <w:t>pengaturan</w:t>
+      </w:r>
+      <w:proofErr w:type="spellEnd"/>
+      <w:r>
+        <w:rPr>
+          <w:rFonts w:ascii="Tahoma" w:hAnsi="Tahoma" w:cs="Tahoma"/>
+        </w:rPr>
+        <w:t>/</w:t>
+      </w:r>
+      <w:proofErr w:type="spellStart"/>
+      <w:r>
+        <w:rPr>
+          <w:rFonts w:ascii="Tahoma" w:hAnsi="Tahoma" w:cs="Tahoma"/>
+        </w:rPr>
+        <w:t>kerjasama</w:t>
+      </w:r>
+      <w:proofErr w:type="spellEnd"/>
+      <w:r>
+        <w:rPr>
+          <w:rFonts w:ascii="Tahoma" w:hAnsi="Tahoma" w:cs="Tahoma"/>
+        </w:rPr>
+        <w:t xml:space="preserve"> </w:t>
+      </w:r>
+      <w:proofErr w:type="spellStart"/>
+      <w:r>
+        <w:rPr>
+          <w:rFonts w:ascii="Tahoma" w:hAnsi="Tahoma" w:cs="Tahoma"/>
+        </w:rPr>
+        <w:t>diantara</w:t>
+      </w:r>
+      <w:proofErr w:type="spellEnd"/>
+      <w:r>
+        <w:rPr>
+          <w:rFonts w:ascii="Tahoma" w:hAnsi="Tahoma" w:cs="Tahoma"/>
+        </w:rPr>
+        <w:t xml:space="preserve"> </w:t>
+      </w:r>
+      <w:proofErr w:type="spellStart"/>
+      <w:r>
+        <w:rPr>
+          <w:rFonts w:ascii="Tahoma" w:hAnsi="Tahoma" w:cs="Tahoma"/>
+        </w:rPr>
+        <w:t>para</w:t>
+      </w:r>
+      <w:proofErr w:type="spellEnd"/>
+      <w:r>
+        <w:rPr>
+          <w:rFonts w:ascii="Tahoma" w:hAnsi="Tahoma" w:cs="Tahoma"/>
+        </w:rPr>
+        <w:t xml:space="preserve"> </w:t>
+      </w:r>
+      <w:proofErr w:type="spellStart"/>
+      <w:r>
+        <w:rPr>
+          <w:rFonts w:ascii="Tahoma" w:hAnsi="Tahoma" w:cs="Tahoma"/>
+        </w:rPr>
+        <w:t>Calon</w:t>
+      </w:r>
+      <w:proofErr w:type="spellEnd"/>
+      <w:r>
+        <w:rPr>
+          <w:rFonts w:ascii="Tahoma" w:hAnsi="Tahoma" w:cs="Tahoma"/>
+        </w:rPr>
+        <w:t xml:space="preserve"> </w:t>
+      </w:r>
+      <w:proofErr w:type="spellStart"/>
+      <w:r>
+        <w:rPr>
+          <w:rFonts w:ascii="Tahoma" w:hAnsi="Tahoma" w:cs="Tahoma"/>
+        </w:rPr>
+        <w:t>Penyedia</w:t>
+      </w:r>
+      <w:proofErr w:type="spellEnd"/>
+      <w:r>
+        <w:rPr>
+          <w:rFonts w:ascii="Tahoma" w:hAnsi="Tahoma" w:cs="Tahoma"/>
+        </w:rPr>
+        <w:t xml:space="preserve"> </w:t>
+      </w:r>
+      <w:proofErr w:type="spellStart"/>
+      <w:r>
+        <w:rPr>
+          <w:rFonts w:ascii="Tahoma" w:hAnsi="Tahoma" w:cs="Tahoma"/>
+        </w:rPr>
+        <w:t>Barang</w:t>
+      </w:r>
+      <w:proofErr w:type="spellEnd"/>
+      <w:r>
+        <w:rPr>
+          <w:rFonts w:ascii="Tahoma" w:hAnsi="Tahoma" w:cs="Tahoma"/>
+        </w:rPr>
+        <w:t>/</w:t>
+      </w:r>
+      <w:proofErr w:type="spellStart"/>
+      <w:r>
+        <w:rPr>
+          <w:rFonts w:ascii="Tahoma" w:hAnsi="Tahoma" w:cs="Tahoma"/>
+        </w:rPr>
+        <w:t>Jasa</w:t>
+      </w:r>
+      <w:proofErr w:type="spellEnd"/>
+      <w:r>
+        <w:rPr>
+          <w:rFonts w:ascii="Tahoma" w:hAnsi="Tahoma" w:cs="Tahoma"/>
+        </w:rPr>
+        <w:t xml:space="preserve"> lain </w:t>
+      </w:r>
+      <w:proofErr w:type="spellStart"/>
+      <w:r>
+        <w:rPr>
+          <w:rFonts w:ascii="Tahoma" w:hAnsi="Tahoma" w:cs="Tahoma"/>
+        </w:rPr>
+        <w:t>dan</w:t>
+      </w:r>
+      <w:proofErr w:type="spellEnd"/>
+      <w:r>
+        <w:rPr>
+          <w:rFonts w:ascii="Tahoma" w:hAnsi="Tahoma" w:cs="Tahoma"/>
+        </w:rPr>
+        <w:t>/</w:t>
+      </w:r>
+      <w:proofErr w:type="spellStart"/>
+      <w:r>
+        <w:rPr>
+          <w:rFonts w:ascii="Tahoma" w:hAnsi="Tahoma" w:cs="Tahoma"/>
+        </w:rPr>
+        <w:t>atau</w:t>
+      </w:r>
+      <w:proofErr w:type="spellEnd"/>
+      <w:r>
+        <w:rPr>
+          <w:rFonts w:ascii="Tahoma" w:hAnsi="Tahoma" w:cs="Tahoma"/>
+        </w:rPr>
+        <w:t xml:space="preserve"> </w:t>
+      </w:r>
+      <w:proofErr w:type="spellStart"/>
+      <w:r>
+        <w:rPr>
+          <w:rFonts w:ascii="Tahoma" w:hAnsi="Tahoma" w:cs="Tahoma"/>
+        </w:rPr>
+        <w:t>Pengguna</w:t>
+      </w:r>
+      <w:proofErr w:type="spellEnd"/>
+      <w:r>
+        <w:rPr>
+          <w:rFonts w:ascii="Tahoma" w:hAnsi="Tahoma" w:cs="Tahoma"/>
+        </w:rPr>
+        <w:t xml:space="preserve"> </w:t>
+      </w:r>
+      <w:proofErr w:type="spellStart"/>
+      <w:r>
+        <w:rPr>
+          <w:rFonts w:ascii="Tahoma" w:hAnsi="Tahoma" w:cs="Tahoma"/>
+        </w:rPr>
+        <w:t>Barang</w:t>
+      </w:r>
+      <w:proofErr w:type="spellEnd"/>
+      <w:r>
+        <w:rPr>
+          <w:rFonts w:ascii="Tahoma" w:hAnsi="Tahoma" w:cs="Tahoma"/>
+        </w:rPr>
+        <w:t>/</w:t>
+      </w:r>
+      <w:proofErr w:type="spellStart"/>
+      <w:r>
+        <w:rPr>
+          <w:rFonts w:ascii="Tahoma" w:hAnsi="Tahoma" w:cs="Tahoma"/>
+        </w:rPr>
+        <w:t>Jasa</w:t>
+      </w:r>
+      <w:proofErr w:type="spellEnd"/>
+      <w:r>
+        <w:rPr>
+          <w:rFonts w:ascii="Tahoma" w:hAnsi="Tahoma" w:cs="Tahoma"/>
+        </w:rPr>
+        <w:t xml:space="preserve"> </w:t>
+      </w:r>
+      <w:proofErr w:type="spellStart"/>
+      <w:r>
+        <w:rPr>
+          <w:rFonts w:ascii="Tahoma" w:hAnsi="Tahoma" w:cs="Tahoma"/>
+        </w:rPr>
+        <w:t>dan</w:t>
+      </w:r>
+      <w:proofErr w:type="spellEnd"/>
+      <w:r>
+        <w:rPr>
+          <w:rFonts w:ascii="Tahoma" w:hAnsi="Tahoma" w:cs="Tahoma"/>
+        </w:rPr>
+        <w:t>/</w:t>
+      </w:r>
+      <w:proofErr w:type="spellStart"/>
+      <w:r>
+        <w:rPr>
+          <w:rFonts w:ascii="Tahoma" w:hAnsi="Tahoma" w:cs="Tahoma"/>
+        </w:rPr>
+        <w:t>atau</w:t>
+      </w:r>
+      <w:proofErr w:type="spellEnd"/>
+      <w:r>
+        <w:rPr>
+          <w:rFonts w:ascii="Tahoma" w:hAnsi="Tahoma" w:cs="Tahoma"/>
+        </w:rPr>
+        <w:t xml:space="preserve"> </w:t>
+      </w:r>
+      <w:proofErr w:type="spellStart"/>
+      <w:r>
+        <w:rPr>
+          <w:rFonts w:ascii="Tahoma" w:hAnsi="Tahoma" w:cs="Tahoma"/>
+        </w:rPr>
+        <w:t>Panitia</w:t>
+      </w:r>
+      <w:proofErr w:type="spellEnd"/>
+      <w:r>
+        <w:rPr>
+          <w:rFonts w:ascii="Tahoma" w:hAnsi="Tahoma" w:cs="Tahoma"/>
+        </w:rPr>
+        <w:t xml:space="preserve"> </w:t>
+      </w:r>
+      <w:proofErr w:type="spellStart"/>
+      <w:r>
+        <w:rPr>
+          <w:rFonts w:ascii="Tahoma" w:hAnsi="Tahoma" w:cs="Tahoma"/>
+        </w:rPr>
+        <w:t>Pengadaan</w:t>
+      </w:r>
+      <w:proofErr w:type="spellEnd"/>
+      <w:r>
+        <w:rPr>
+          <w:rFonts w:ascii="Tahoma" w:hAnsi="Tahoma" w:cs="Tahoma"/>
+        </w:rPr>
+        <w:t xml:space="preserve"> yang </w:t>
+      </w:r>
+      <w:proofErr w:type="spellStart"/>
+      <w:r>
+        <w:rPr>
+          <w:rFonts w:ascii="Tahoma" w:hAnsi="Tahoma" w:cs="Tahoma"/>
+        </w:rPr>
+        <w:t>dapat</w:t>
+      </w:r>
+      <w:proofErr w:type="spellEnd"/>
+      <w:r>
+        <w:rPr>
+          <w:rFonts w:ascii="Tahoma" w:hAnsi="Tahoma" w:cs="Tahoma"/>
+        </w:rPr>
+        <w:t xml:space="preserve"> </w:t>
+      </w:r>
+      <w:proofErr w:type="spellStart"/>
+      <w:r>
+        <w:rPr>
+          <w:rFonts w:ascii="Tahoma" w:hAnsi="Tahoma" w:cs="Tahoma"/>
+        </w:rPr>
+        <w:t>mengakibatkan</w:t>
+      </w:r>
+      <w:proofErr w:type="spellEnd"/>
+      <w:r>
+        <w:rPr>
+          <w:rFonts w:ascii="Tahoma" w:hAnsi="Tahoma" w:cs="Tahoma"/>
+        </w:rPr>
+        <w:t xml:space="preserve"> </w:t>
+      </w:r>
+      <w:proofErr w:type="spellStart"/>
+      <w:r>
+        <w:rPr>
+          <w:rFonts w:ascii="Tahoma" w:hAnsi="Tahoma" w:cs="Tahoma"/>
+        </w:rPr>
+        <w:t>terjadinya</w:t>
+      </w:r>
+      <w:proofErr w:type="spellEnd"/>
+      <w:r>
+        <w:rPr>
+          <w:rFonts w:ascii="Tahoma" w:hAnsi="Tahoma" w:cs="Tahoma"/>
+        </w:rPr>
+        <w:t xml:space="preserve"> </w:t>
+      </w:r>
+      <w:proofErr w:type="spellStart"/>
+      <w:r>
+        <w:rPr>
+          <w:rFonts w:ascii="Tahoma" w:hAnsi="Tahoma" w:cs="Tahoma"/>
+        </w:rPr>
+        <w:t>persaingan</w:t>
+      </w:r>
+      <w:proofErr w:type="spellEnd"/>
+      <w:r>
+        <w:rPr>
+          <w:rFonts w:ascii="Tahoma" w:hAnsi="Tahoma" w:cs="Tahoma"/>
+        </w:rPr>
+        <w:t xml:space="preserve"> </w:t>
+      </w:r>
+      <w:proofErr w:type="spellStart"/>
+      <w:r>
+        <w:rPr>
+          <w:rFonts w:ascii="Tahoma" w:hAnsi="Tahoma" w:cs="Tahoma"/>
+        </w:rPr>
+        <w:t>usaha</w:t>
+      </w:r>
+      <w:proofErr w:type="spellEnd"/>
+      <w:r>
+        <w:rPr>
+          <w:rFonts w:ascii="Tahoma" w:hAnsi="Tahoma" w:cs="Tahoma"/>
+        </w:rPr>
+        <w:t xml:space="preserve"> </w:t>
+      </w:r>
+      <w:proofErr w:type="spellStart"/>
+      <w:r>
+        <w:rPr>
+          <w:rFonts w:ascii="Tahoma" w:hAnsi="Tahoma" w:cs="Tahoma"/>
+        </w:rPr>
+        <w:t>tidak</w:t>
+      </w:r>
+      <w:proofErr w:type="spellEnd"/>
+      <w:r>
+        <w:rPr>
+          <w:rFonts w:ascii="Tahoma" w:hAnsi="Tahoma" w:cs="Tahoma"/>
+        </w:rPr>
+        <w:t xml:space="preserve"> </w:t>
+      </w:r>
+      <w:proofErr w:type="spellStart"/>
+      <w:r>
+        <w:rPr>
+          <w:rFonts w:ascii="Tahoma" w:hAnsi="Tahoma" w:cs="Tahoma"/>
+        </w:rPr>
+        <w:t>sehat</w:t>
+      </w:r>
+      <w:proofErr w:type="spellEnd"/>
+      <w:r>
+        <w:rPr>
+          <w:rFonts w:ascii="Tahoma" w:hAnsi="Tahoma" w:cs="Tahoma"/>
+        </w:rPr>
+        <w:t>;</w:t>
       </w:r>
     </w:p>
     <w:p>
@@ -242,9 +850,7 @@
         <w:adjustRightInd w:val="0"/>
         <w:jc w:val="both"/>
         <w:rPr>
-          <w:rFonts w:ascii="Arial" w:hAnsi="Arial" w:cs="Arial"/>
-          <w:sz w:val="25"/>
-          <w:szCs w:val="25"/>
+          <w:rFonts w:ascii="Tahoma" w:hAnsi="Tahoma" w:cs="Tahoma"/>
         </w:rPr>
       </w:pPr>
     </w:p>
@@ -260,34 +866,274 @@
         <w:spacing w:after="0" w:line="240" w:lineRule="auto"/>
         <w:jc w:val="both"/>
         <w:rPr>
-          <w:rFonts w:ascii="Arial" w:hAnsi="Arial" w:cs="Arial"/>
-          <w:sz w:val="25"/>
-          <w:szCs w:val="25"/>
-        </w:rPr>
-      </w:pPr>
-      <w:r>
-        <w:rPr>
-          <w:rFonts w:ascii="Arial" w:hAnsi="Arial" w:cs="Arial"/>
-          <w:sz w:val="24"/>
-          <w:szCs w:val="24"/>
-        </w:rPr>
-        <w:t>Apabila saya melanggar hal-hal yang telah saya nyatakan dalam PAKTA INTEGRITAS ini,</w:t>
-      </w:r>
-      <w:r>
-        <w:rPr>
-          <w:rFonts w:ascii="Arial" w:hAnsi="Arial" w:cs="Arial"/>
-          <w:sz w:val="25"/>
-          <w:szCs w:val="25"/>
-        </w:rPr>
-        <w:t xml:space="preserve"> saya </w:t>
-      </w:r>
-      <w:r>
-        <w:rPr>
-          <w:rFonts w:ascii="Arial" w:hAnsi="Arial" w:cs="Arial"/>
-          <w:sz w:val="24"/>
-          <w:szCs w:val="24"/>
-        </w:rPr>
-        <w:t>bersedia dikenakan sanksi sesuai dengan ketentuan peraturan perundang-undangan yang berlaku.</w:t>
+          <w:rFonts w:ascii="Tahoma" w:hAnsi="Tahoma" w:cs="Tahoma"/>
+        </w:rPr>
+      </w:pPr>
+      <w:proofErr w:type="spellStart"/>
+      <w:r>
+        <w:rPr>
+          <w:rFonts w:ascii="Tahoma" w:hAnsi="Tahoma" w:cs="Tahoma"/>
+        </w:rPr>
+        <w:t>Apabila</w:t>
+      </w:r>
+      <w:proofErr w:type="spellEnd"/>
+      <w:r>
+        <w:rPr>
+          <w:rFonts w:ascii="Tahoma" w:hAnsi="Tahoma" w:cs="Tahoma"/>
+        </w:rPr>
+        <w:t xml:space="preserve"> </w:t>
+      </w:r>
+      <w:proofErr w:type="spellStart"/>
+      <w:r>
+        <w:rPr>
+          <w:rFonts w:ascii="Tahoma" w:hAnsi="Tahoma" w:cs="Tahoma"/>
+        </w:rPr>
+        <w:t>saya</w:t>
+      </w:r>
+      <w:proofErr w:type="spellEnd"/>
+      <w:r>
+        <w:rPr>
+          <w:rFonts w:ascii="Tahoma" w:hAnsi="Tahoma" w:cs="Tahoma"/>
+        </w:rPr>
+        <w:t xml:space="preserve"> </w:t>
+      </w:r>
+      <w:proofErr w:type="spellStart"/>
+      <w:r>
+        <w:rPr>
+          <w:rFonts w:ascii="Tahoma" w:hAnsi="Tahoma" w:cs="Tahoma"/>
+        </w:rPr>
+        <w:t>melanggar</w:t>
+      </w:r>
+      <w:proofErr w:type="spellEnd"/>
+      <w:r>
+        <w:rPr>
+          <w:rFonts w:ascii="Tahoma" w:hAnsi="Tahoma" w:cs="Tahoma"/>
+        </w:rPr>
+        <w:t xml:space="preserve"> </w:t>
+      </w:r>
+      <w:proofErr w:type="spellStart"/>
+      <w:r>
+        <w:rPr>
+          <w:rFonts w:ascii="Tahoma" w:hAnsi="Tahoma" w:cs="Tahoma"/>
+        </w:rPr>
+        <w:t>hal-hal</w:t>
+      </w:r>
+      <w:proofErr w:type="spellEnd"/>
+      <w:r>
+        <w:rPr>
+          <w:rFonts w:ascii="Tahoma" w:hAnsi="Tahoma" w:cs="Tahoma"/>
+        </w:rPr>
+        <w:t xml:space="preserve"> yang </w:t>
+      </w:r>
+      <w:proofErr w:type="spellStart"/>
+      <w:r>
+        <w:rPr>
+          <w:rFonts w:ascii="Tahoma" w:hAnsi="Tahoma" w:cs="Tahoma"/>
+        </w:rPr>
+        <w:t>telah</w:t>
+      </w:r>
+      <w:proofErr w:type="spellEnd"/>
+      <w:r>
+        <w:rPr>
+          <w:rFonts w:ascii="Tahoma" w:hAnsi="Tahoma" w:cs="Tahoma"/>
+        </w:rPr>
+        <w:t xml:space="preserve"> </w:t>
+      </w:r>
+      <w:proofErr w:type="spellStart"/>
+      <w:r>
+        <w:rPr>
+          <w:rFonts w:ascii="Tahoma" w:hAnsi="Tahoma" w:cs="Tahoma"/>
+        </w:rPr>
+        <w:t>saya</w:t>
+      </w:r>
+      <w:proofErr w:type="spellEnd"/>
+      <w:r>
+        <w:rPr>
+          <w:rFonts w:ascii="Tahoma" w:hAnsi="Tahoma" w:cs="Tahoma"/>
+        </w:rPr>
+        <w:t xml:space="preserve"> </w:t>
+      </w:r>
+      <w:proofErr w:type="spellStart"/>
+      <w:r>
+        <w:rPr>
+          <w:rFonts w:ascii="Tahoma" w:hAnsi="Tahoma" w:cs="Tahoma"/>
+        </w:rPr>
+        <w:t>nyatakan</w:t>
+      </w:r>
+      <w:proofErr w:type="spellEnd"/>
+      <w:r>
+        <w:rPr>
+          <w:rFonts w:ascii="Tahoma" w:hAnsi="Tahoma" w:cs="Tahoma"/>
+        </w:rPr>
+        <w:t xml:space="preserve"> </w:t>
+      </w:r>
+      <w:proofErr w:type="spellStart"/>
+      <w:r>
+        <w:rPr>
+          <w:rFonts w:ascii="Tahoma" w:hAnsi="Tahoma" w:cs="Tahoma"/>
+        </w:rPr>
+        <w:t>dalam</w:t>
+      </w:r>
+      <w:proofErr w:type="spellEnd"/>
+      <w:r>
+        <w:rPr>
+          <w:rFonts w:ascii="Tahoma" w:hAnsi="Tahoma" w:cs="Tahoma"/>
+        </w:rPr>
+        <w:t xml:space="preserve"> PAKTA INTEGRITAS </w:t>
+      </w:r>
+      <w:proofErr w:type="spellStart"/>
+      <w:r>
+        <w:rPr>
+          <w:rFonts w:ascii="Tahoma" w:hAnsi="Tahoma" w:cs="Tahoma"/>
+        </w:rPr>
+        <w:t>ini</w:t>
+      </w:r>
+      <w:proofErr w:type="spellEnd"/>
+      <w:r>
+        <w:rPr>
+          <w:rFonts w:ascii="Tahoma" w:hAnsi="Tahoma" w:cs="Tahoma"/>
+        </w:rPr>
+        <w:t xml:space="preserve">, </w:t>
+      </w:r>
+      <w:proofErr w:type="spellStart"/>
+      <w:r>
+        <w:rPr>
+          <w:rFonts w:ascii="Tahoma" w:hAnsi="Tahoma" w:cs="Tahoma"/>
+        </w:rPr>
+        <w:t>saya</w:t>
+      </w:r>
+      <w:proofErr w:type="spellEnd"/>
+      <w:r>
+        <w:rPr>
+          <w:rFonts w:ascii="Tahoma" w:hAnsi="Tahoma" w:cs="Tahoma"/>
+        </w:rPr>
+        <w:t xml:space="preserve"> </w:t>
+      </w:r>
+      <w:proofErr w:type="spellStart"/>
+      <w:r>
+        <w:rPr>
+          <w:rFonts w:ascii="Tahoma" w:hAnsi="Tahoma" w:cs="Tahoma"/>
+        </w:rPr>
+        <w:t>bersedia</w:t>
+      </w:r>
+      <w:proofErr w:type="spellEnd"/>
+      <w:r>
+        <w:rPr>
+          <w:rFonts w:ascii="Tahoma" w:hAnsi="Tahoma" w:cs="Tahoma"/>
+        </w:rPr>
+        <w:t xml:space="preserve"> </w:t>
+      </w:r>
+      <w:proofErr w:type="spellStart"/>
+      <w:r>
+        <w:rPr>
+          <w:rFonts w:ascii="Tahoma" w:hAnsi="Tahoma" w:cs="Tahoma"/>
+        </w:rPr>
+        <w:t>dikenakan</w:t>
+      </w:r>
+      <w:proofErr w:type="spellEnd"/>
+      <w:r>
+        <w:rPr>
+          <w:rFonts w:ascii="Tahoma" w:hAnsi="Tahoma" w:cs="Tahoma"/>
+        </w:rPr>
+        <w:t xml:space="preserve"> </w:t>
+      </w:r>
+      <w:proofErr w:type="spellStart"/>
+      <w:r>
+        <w:rPr>
+          <w:rFonts w:ascii="Tahoma" w:hAnsi="Tahoma" w:cs="Tahoma"/>
+        </w:rPr>
+        <w:t>sanksi</w:t>
+      </w:r>
+      <w:proofErr w:type="spellEnd"/>
+      <w:r>
+        <w:rPr>
+          <w:rFonts w:ascii="Tahoma" w:hAnsi="Tahoma" w:cs="Tahoma"/>
+        </w:rPr>
+        <w:t xml:space="preserve"> </w:t>
+      </w:r>
+      <w:proofErr w:type="spellStart"/>
+      <w:r>
+        <w:rPr>
+          <w:rFonts w:ascii="Tahoma" w:hAnsi="Tahoma" w:cs="Tahoma"/>
+        </w:rPr>
+        <w:t>sesuai</w:t>
+      </w:r>
+      <w:proofErr w:type="spellEnd"/>
+      <w:r>
+        <w:rPr>
+          <w:rFonts w:ascii="Tahoma" w:hAnsi="Tahoma" w:cs="Tahoma"/>
+        </w:rPr>
+        <w:t xml:space="preserve"> </w:t>
+      </w:r>
+      <w:proofErr w:type="spellStart"/>
+      <w:r>
+        <w:rPr>
+          <w:rFonts w:ascii="Tahoma" w:hAnsi="Tahoma" w:cs="Tahoma"/>
+        </w:rPr>
+        <w:t>dengan</w:t>
+      </w:r>
+      <w:proofErr w:type="spellEnd"/>
+      <w:r>
+        <w:rPr>
+          <w:rFonts w:ascii="Tahoma" w:hAnsi="Tahoma" w:cs="Tahoma"/>
+        </w:rPr>
+        <w:t xml:space="preserve"> </w:t>
+      </w:r>
+      <w:proofErr w:type="spellStart"/>
+      <w:r>
+        <w:rPr>
+          <w:rFonts w:ascii="Tahoma" w:hAnsi="Tahoma" w:cs="Tahoma"/>
+        </w:rPr>
+        <w:t>ketentuan</w:t>
+      </w:r>
+      <w:proofErr w:type="spellEnd"/>
+      <w:r>
+        <w:rPr>
+          <w:rFonts w:ascii="Tahoma" w:hAnsi="Tahoma" w:cs="Tahoma"/>
+        </w:rPr>
+        <w:t xml:space="preserve"> </w:t>
+      </w:r>
+      <w:proofErr w:type="spellStart"/>
+      <w:r>
+        <w:rPr>
+          <w:rFonts w:ascii="Tahoma" w:hAnsi="Tahoma" w:cs="Tahoma"/>
+        </w:rPr>
+        <w:t>peraturan</w:t>
+      </w:r>
+      <w:proofErr w:type="spellEnd"/>
+      <w:r>
+        <w:rPr>
+          <w:rFonts w:ascii="Tahoma" w:hAnsi="Tahoma" w:cs="Tahoma"/>
+        </w:rPr>
+        <w:t xml:space="preserve"> </w:t>
+      </w:r>
+      <w:proofErr w:type="spellStart"/>
+      <w:r>
+        <w:rPr>
+          <w:rFonts w:ascii="Tahoma" w:hAnsi="Tahoma" w:cs="Tahoma"/>
+        </w:rPr>
+        <w:t>perundang-undangan</w:t>
+      </w:r>
+      <w:proofErr w:type="spellEnd"/>
+      <w:r>
+        <w:rPr>
+          <w:rFonts w:ascii="Tahoma" w:hAnsi="Tahoma" w:cs="Tahoma"/>
+        </w:rPr>
+        <w:t xml:space="preserve"> yang </w:t>
+      </w:r>
+      <w:proofErr w:type="spellStart"/>
+      <w:r>
+        <w:rPr>
+          <w:rFonts w:ascii="Tahoma" w:hAnsi="Tahoma" w:cs="Tahoma"/>
+        </w:rPr>
+        <w:t>berlaku</w:t>
+      </w:r>
+      <w:proofErr w:type="spellEnd"/>
+      <w:r>
+        <w:rPr>
+          <w:rFonts w:ascii="Tahoma" w:hAnsi="Tahoma" w:cs="Tahoma"/>
+        </w:rPr>
+        <w:t>.</w:t>
       </w:r>
     </w:p>
     <w:p>
@@ -297,9 +1143,7 @@
         <w:adjustRightInd w:val="0"/>
         <w:jc w:val="both"/>
         <w:rPr>
-          <w:rFonts w:ascii="Footlight MT Light" w:hAnsi="Footlight MT Light" w:cs="TTFE63A7F8t00"/>
-          <w:sz w:val="25"/>
-          <w:szCs w:val="25"/>
+          <w:rFonts w:ascii="Tahoma" w:hAnsi="Tahoma" w:cs="Tahoma"/>
         </w:rPr>
       </w:pPr>
     </w:p>
@@ -310,9 +1154,7 @@
         <w:adjustRightInd w:val="0"/>
         <w:jc w:val="both"/>
         <w:rPr>
-          <w:rFonts w:ascii="Footlight MT Light" w:hAnsi="Footlight MT Light" w:cs="TTFE63A7F8t00"/>
-          <w:sz w:val="25"/>
-          <w:szCs w:val="25"/>
+          <w:rFonts w:ascii="Tahoma" w:hAnsi="Tahoma" w:cs="Tahoma"/>
         </w:rPr>
       </w:pPr>
     </w:p>
@@ -323,18 +1165,22 @@
         <w:adjustRightInd w:val="0"/>
         <w:jc w:val="right"/>
         <w:rPr>
-          <w:rFonts w:ascii="Arial" w:hAnsi="Arial" w:cs="Arial"/>
-          <w:i/>
-          <w:sz w:val="25"/>
-          <w:szCs w:val="25"/>
-        </w:rPr>
-      </w:pPr>
-      <w:r>
-        <w:rPr>
-          <w:rFonts w:ascii="Arial" w:hAnsi="Arial" w:cs="Arial"/>
-          <w:i/>
-          <w:sz w:val="25"/>
-          <w:szCs w:val="25"/>
+          <w:rFonts w:ascii="Tahoma" w:hAnsi="Tahoma" w:cs="Tahoma"/>
+          <w:i/>
+        </w:rPr>
+      </w:pPr>
+      <w:r>
+        <w:rPr>
+          <w:rFonts w:ascii="Tahoma" w:hAnsi="Tahoma" w:cs="Tahoma"/>
+          <w:i/>
+          <w:lang w:val="id-ID"/>
+        </w:rPr>
+        <w:t>................</w:t>
+      </w:r>
+      <w:r>
+        <w:rPr>
+          <w:rFonts w:ascii="Tahoma" w:hAnsi="Tahoma" w:cs="Tahoma"/>
+          <w:i/>
         </w:rPr>
         <w:t>…</w:t>
       </w:r>
@@ -345,10 +1191,8 @@
         <w:autoSpaceDN w:val="0"/>
         <w:adjustRightInd w:val="0"/>
         <w:rPr>
-          <w:rFonts w:ascii="Arial" w:hAnsi="Arial" w:cs="Arial"/>
-          <w:i/>
-          <w:sz w:val="25"/>
-          <w:szCs w:val="25"/>
+          <w:rFonts w:ascii="Tahoma" w:hAnsi="Tahoma" w:cs="Tahoma"/>
+          <w:i/>
         </w:rPr>
       </w:pPr>
     </w:p>
@@ -358,28 +1202,22 @@
         <w:autoSpaceDN w:val="0"/>
         <w:adjustRightInd w:val="0"/>
         <w:rPr>
-          <w:rFonts w:ascii="Arial" w:hAnsi="Arial" w:cs="Arial"/>
-          <w:i/>
-          <w:sz w:val="25"/>
-          <w:szCs w:val="25"/>
+          <w:rFonts w:ascii="Tahoma" w:hAnsi="Tahoma" w:cs="Tahoma"/>
+          <w:i/>
         </w:rPr>
       </w:pPr>
     </w:p>
     <w:p>
       <w:pPr>
         <w:rPr>
-          <w:rFonts w:ascii="Arial" w:hAnsi="Arial" w:cs="Arial"/>
-          <w:i/>
-          <w:sz w:val="25"/>
-          <w:szCs w:val="25"/>
-        </w:rPr>
-      </w:pPr>
-      <w:r>
-        <w:rPr>
-          <w:rFonts w:ascii="Arial" w:hAnsi="Arial" w:cs="Arial"/>
+          <w:rFonts w:ascii="Tahoma" w:hAnsi="Tahoma" w:cs="Tahoma"/>
+          <w:i/>
+        </w:rPr>
+      </w:pPr>
+      <w:r>
+        <w:rPr>
+          <w:rFonts w:ascii="Tahoma" w:hAnsi="Tahoma" w:cs="Tahoma"/>
           <w:noProof/>
-          <w:sz w:val="25"/>
-          <w:szCs w:val="25"/>
         </w:rPr>
         <w:pict>
           <v:rect id="Rectangle 1" o:spid="_x0000_s1026" style="position:absolute;margin-left:326pt;margin-top:20.1pt;width:77pt;height:105pt;z-index:251659264;visibility:visible;mso-height-relative:margin;v-text-anchor:middle" o:gfxdata="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" fillcolor="white [3201]" strokecolor="#f79646 [3209]" strokeweight="2pt">
@@ -389,8 +1227,13 @@
                   <w:pPr>
                     <w:jc w:val="center"/>
                   </w:pPr>
+                  <w:proofErr w:type="spellStart"/>
                   <w:r>
-                    <w:t>Meterai 6000</w:t>
+                    <w:t>Meterai</w:t>
+                  </w:r>
+                  <w:proofErr w:type="spellEnd"/>
+                  <w:r>
+                    <w:t xml:space="preserve"> 6000</w:t>
                   </w:r>
                 </w:p>
               </w:txbxContent>
@@ -398,60 +1241,76 @@
           </v:rect>
         </w:pict>
       </w:r>
-      <w:r>
-        <w:rPr>
-          <w:rFonts w:ascii="Arial" w:hAnsi="Arial" w:cs="Arial"/>
-          <w:sz w:val="25"/>
-          <w:szCs w:val="25"/>
-        </w:rPr>
-        <w:t>Penyedia Barang/Jasa</w:t>
-      </w:r>
-      <w:r>
-        <w:rPr>
-          <w:rFonts w:ascii="Arial" w:hAnsi="Arial" w:cs="Arial"/>
-          <w:sz w:val="25"/>
-          <w:szCs w:val="25"/>
+      <w:proofErr w:type="spellStart"/>
+      <w:r>
+        <w:rPr>
+          <w:rFonts w:ascii="Tahoma" w:hAnsi="Tahoma" w:cs="Tahoma"/>
+        </w:rPr>
+        <w:t>Penyedia</w:t>
+      </w:r>
+      <w:proofErr w:type="spellEnd"/>
+      <w:r>
+        <w:rPr>
+          <w:rFonts w:ascii="Tahoma" w:hAnsi="Tahoma" w:cs="Tahoma"/>
+        </w:rPr>
+        <w:t xml:space="preserve"> </w:t>
+      </w:r>
+      <w:proofErr w:type="spellStart"/>
+      <w:r>
+        <w:rPr>
+          <w:rFonts w:ascii="Tahoma" w:hAnsi="Tahoma" w:cs="Tahoma"/>
+        </w:rPr>
+        <w:t>Barang</w:t>
+      </w:r>
+      <w:proofErr w:type="spellEnd"/>
+      <w:r>
+        <w:rPr>
+          <w:rFonts w:ascii="Tahoma" w:hAnsi="Tahoma" w:cs="Tahoma"/>
+        </w:rPr>
+        <w:t>/</w:t>
+      </w:r>
+      <w:proofErr w:type="spellStart"/>
+      <w:r>
+        <w:rPr>
+          <w:rFonts w:ascii="Tahoma" w:hAnsi="Tahoma" w:cs="Tahoma"/>
+        </w:rPr>
+        <w:t>Jasa</w:t>
+      </w:r>
+      <w:proofErr w:type="spellEnd"/>
+      <w:r>
+        <w:rPr>
+          <w:rFonts w:ascii="Tahoma" w:hAnsi="Tahoma" w:cs="Tahoma"/>
         </w:rPr>
         <w:tab/>
         <w:t>:</w:t>
       </w:r>
       <w:r>
         <w:rPr>
-          <w:rFonts w:ascii="Arial" w:hAnsi="Arial" w:cs="Arial"/>
-          <w:sz w:val="25"/>
-          <w:szCs w:val="25"/>
+          <w:rFonts w:ascii="Tahoma" w:hAnsi="Tahoma" w:cs="Tahoma"/>
         </w:rPr>
         <w:tab/>
       </w:r>
       <w:r>
         <w:rPr>
-          <w:rFonts w:ascii="Arial" w:hAnsi="Arial" w:cs="Arial"/>
-          <w:sz w:val="25"/>
-          <w:szCs w:val="25"/>
+          <w:rFonts w:ascii="Tahoma" w:hAnsi="Tahoma" w:cs="Tahoma"/>
         </w:rPr>
         <w:tab/>
       </w:r>
       <w:r>
         <w:rPr>
-          <w:rFonts w:ascii="Arial" w:hAnsi="Arial" w:cs="Arial"/>
-          <w:sz w:val="25"/>
-          <w:szCs w:val="25"/>
+          <w:rFonts w:ascii="Tahoma" w:hAnsi="Tahoma" w:cs="Tahoma"/>
         </w:rPr>
         <w:tab/>
       </w:r>
       <w:r>
         <w:rPr>
-          <w:rFonts w:ascii="Arial" w:hAnsi="Arial" w:cs="Arial"/>
-          <w:sz w:val="25"/>
-          <w:szCs w:val="25"/>
+          <w:rFonts w:ascii="Tahoma" w:hAnsi="Tahoma" w:cs="Tahoma"/>
         </w:rPr>
         <w:tab/>
       </w:r>
       <w:r>
         <w:rPr>
-          <w:rFonts w:ascii="Arial" w:hAnsi="Arial" w:cs="Arial"/>
-          <w:sz w:val="25"/>
-          <w:szCs w:val="25"/>
+          <w:rFonts w:ascii="Tahoma" w:hAnsi="Tahoma" w:cs="Tahoma"/>
         </w:rPr>
         <w:tab/>
       </w:r>
@@ -460,9 +1319,7 @@
       <w:pPr>
         <w:ind w:left="3600" w:firstLine="720"/>
         <w:rPr>
-          <w:rFonts w:ascii="Arial" w:hAnsi="Arial" w:cs="Arial"/>
-          <w:sz w:val="25"/>
-          <w:szCs w:val="25"/>
+          <w:rFonts w:ascii="Tahoma" w:hAnsi="Tahoma" w:cs="Tahoma"/>
         </w:rPr>
       </w:pPr>
     </w:p>
@@ -470,9 +1327,7 @@
       <w:pPr>
         <w:ind w:left="3600" w:firstLine="720"/>
         <w:rPr>
-          <w:rFonts w:ascii="Arial" w:hAnsi="Arial" w:cs="Arial"/>
-          <w:sz w:val="25"/>
-          <w:szCs w:val="25"/>
+          <w:rFonts w:ascii="Tahoma" w:hAnsi="Tahoma" w:cs="Tahoma"/>
         </w:rPr>
       </w:pPr>
     </w:p>
@@ -480,9 +1335,7 @@
       <w:pPr>
         <w:ind w:left="5760" w:firstLine="720"/>
         <w:rPr>
-          <w:rFonts w:ascii="Arial" w:hAnsi="Arial" w:cs="Arial"/>
-          <w:sz w:val="25"/>
-          <w:szCs w:val="25"/>
+          <w:rFonts w:ascii="Tahoma" w:hAnsi="Tahoma" w:cs="Tahoma"/>
         </w:rPr>
       </w:pPr>
     </w:p>
@@ -490,10 +1343,8 @@
       <w:pPr>
         <w:ind w:left="5760" w:firstLine="720"/>
         <w:rPr>
-          <w:rFonts w:ascii="Arial" w:hAnsi="Arial" w:cs="Arial"/>
-          <w:i/>
-          <w:sz w:val="25"/>
-          <w:szCs w:val="25"/>
+          <w:rFonts w:ascii="Tahoma" w:hAnsi="Tahoma" w:cs="Tahoma"/>
+          <w:i/>
           <w:u w:val="single"/>
         </w:rPr>
       </w:pPr>
@@ -502,46 +1353,38 @@
       <w:pPr>
         <w:ind w:left="5760" w:firstLine="720"/>
         <w:rPr>
-          <w:rFonts w:ascii="Arial" w:hAnsi="Arial" w:cs="Arial"/>
+          <w:rFonts w:ascii="Tahoma" w:hAnsi="Tahoma" w:cs="Tahoma"/>
           <w:u w:val="single"/>
         </w:rPr>
       </w:pPr>
       <w:r>
         <w:rPr>
-          <w:rFonts w:ascii="Arial" w:hAnsi="Arial" w:cs="Arial"/>
-          <w:i/>
-          <w:sz w:val="25"/>
-          <w:szCs w:val="25"/>
+          <w:rFonts w:ascii="Tahoma" w:hAnsi="Tahoma" w:cs="Tahoma"/>
+          <w:i/>
           <w:u w:val="single"/>
         </w:rPr>
         <w:t>(</w:t>
       </w:r>
       <w:r>
         <w:rPr>
-          <w:rFonts w:ascii="Arial" w:hAnsi="Arial" w:cs="Arial"/>
-          <w:i/>
-          <w:sz w:val="25"/>
-          <w:szCs w:val="25"/>
+          <w:rFonts w:ascii="Tahoma" w:hAnsi="Tahoma" w:cs="Tahoma"/>
+          <w:i/>
           <w:u w:val="single"/>
         </w:rPr>
         <w:tab/>
       </w:r>
       <w:r>
         <w:rPr>
-          <w:rFonts w:ascii="Arial" w:hAnsi="Arial" w:cs="Arial"/>
-          <w:i/>
-          <w:sz w:val="25"/>
-          <w:szCs w:val="25"/>
+          <w:rFonts w:ascii="Tahoma" w:hAnsi="Tahoma" w:cs="Tahoma"/>
+          <w:i/>
           <w:u w:val="single"/>
         </w:rPr>
         <w:tab/>
       </w:r>
       <w:r>
         <w:rPr>
-          <w:rFonts w:ascii="Arial" w:hAnsi="Arial" w:cs="Arial"/>
-          <w:i/>
-          <w:sz w:val="25"/>
-          <w:szCs w:val="25"/>
+          <w:rFonts w:ascii="Tahoma" w:hAnsi="Tahoma" w:cs="Tahoma"/>
+          <w:i/>
           <w:u w:val="single"/>
         </w:rPr>
         <w:t>)</w:t>

</xml_diff>